<commit_message>
just woked on more problems
</commit_message>
<xml_diff>
--- a/Homework3.docx
+++ b/Homework3.docx
@@ -121,6 +121,9 @@
       </w:r>
     </w:p>
     <w:p>
+      <w:pPr>
+        <w:ind w:left="720"/>
+      </w:pPr>
       <w:r>
         <w:rPr>
           <w:rFonts w:ascii="Cambria Math" w:hAnsi="Cambria Math" w:cs="Cambria Math"/>
@@ -150,6 +153,9 @@
       </w:r>
     </w:p>
     <w:p>
+      <w:pPr>
+        <w:ind w:left="720"/>
+      </w:pPr>
       <w:r>
         <w:t>a</w:t>
       </w:r>
@@ -182,6 +188,9 @@
       </w:r>
     </w:p>
     <w:p>
+      <w:pPr>
+        <w:ind w:left="720"/>
+      </w:pPr>
       <w:r>
         <w:t>(a+b)*(a-b)</w:t>
       </w:r>
@@ -196,6 +205,9 @@
       </w:r>
     </w:p>
     <w:p>
+      <w:pPr>
+        <w:ind w:left="720"/>
+      </w:pPr>
       <w:r>
         <w:t xml:space="preserve">a, b, z are all integers therefore </w:t>
       </w:r>
@@ -1437,226 +1449,371 @@
         <w:t>k ϵ Z</w:t>
       </w:r>
       <w:r>
-        <w:t>. D</w:t>
+        <w:t>. Derived from the answer to 4)</w:t>
+      </w:r>
+      <w:r>
+        <w:t xml:space="preserve"> </w:t>
+      </w:r>
+    </w:p>
+    <w:p>
+      <w:pPr>
+        <w:ind w:left="720"/>
+      </w:pPr>
+      <w:r>
+        <w:t>16 | 8m</w:t>
+      </w:r>
+      <w:r>
+        <w:t>(8m</w:t>
+      </w:r>
+      <w:r>
+        <w:rPr>
+          <w:vertAlign w:val="superscript"/>
+        </w:rPr>
+        <w:t>3</w:t>
+      </w:r>
+      <w:r>
+        <w:t>+4m</w:t>
+      </w:r>
+      <w:r>
+        <w:rPr>
+          <w:vertAlign w:val="superscript"/>
+        </w:rPr>
+        <w:t>2</w:t>
+      </w:r>
+      <w:r>
+        <w:t>+</w:t>
+      </w:r>
+      <w:r>
+        <w:t>2k)</w:t>
+      </w:r>
+    </w:p>
+    <w:p>
+      <w:pPr>
+        <w:ind w:left="720"/>
+      </w:pPr>
+      <w:r>
+        <w:t>16| 16m(4</w:t>
+      </w:r>
+      <w:r>
+        <w:t>m</w:t>
+      </w:r>
+      <w:r>
+        <w:rPr>
+          <w:vertAlign w:val="superscript"/>
+        </w:rPr>
+        <w:t>3</w:t>
+      </w:r>
+      <w:r>
+        <w:t>+2</w:t>
+      </w:r>
+      <w:r>
+        <w:t>m</w:t>
+      </w:r>
+      <w:r>
+        <w:rPr>
+          <w:vertAlign w:val="superscript"/>
+        </w:rPr>
+        <w:t>2</w:t>
+      </w:r>
+      <w:r>
+        <w:t>+k</w:t>
+      </w:r>
+      <w:r>
+        <w:t>)</w:t>
+      </w:r>
+    </w:p>
+    <w:p>
+      <w:pPr>
+        <w:ind w:left="720"/>
+      </w:pPr>
+      <w:r>
+        <w:t xml:space="preserve">M and k are both integers therefore </w:t>
+      </w:r>
+      <w:r>
+        <w:t>16m(4m</w:t>
+      </w:r>
+      <w:r>
+        <w:rPr>
+          <w:vertAlign w:val="superscript"/>
+        </w:rPr>
+        <w:t>3</w:t>
+      </w:r>
+      <w:r>
+        <w:t>+2m</w:t>
+      </w:r>
+      <w:r>
+        <w:rPr>
+          <w:vertAlign w:val="superscript"/>
+        </w:rPr>
+        <w:t>2</w:t>
+      </w:r>
+      <w:r>
+        <w:t>+k)</w:t>
+      </w:r>
+      <w:r>
+        <w:t xml:space="preserve"> will always yield 16 multiplied my some integer</w:t>
+      </w:r>
+    </w:p>
+    <w:p>
+      <w:pPr>
+        <w:ind w:left="720"/>
+      </w:pPr>
+      <w:r>
+        <w:t xml:space="preserve">This implies that </w:t>
+      </w:r>
+      <w:r>
+        <w:t>16m(4m</w:t>
+      </w:r>
+      <w:r>
+        <w:rPr>
+          <w:vertAlign w:val="superscript"/>
+        </w:rPr>
+        <w:t>3</w:t>
+      </w:r>
+      <w:r>
+        <w:t>+2m</w:t>
+      </w:r>
+      <w:r>
+        <w:rPr>
+          <w:vertAlign w:val="superscript"/>
+        </w:rPr>
+        <w:t>2</w:t>
+      </w:r>
+      <w:r>
+        <w:t>+k)</w:t>
+      </w:r>
+      <w:r>
+        <w:t xml:space="preserve">, which is equal to </w:t>
+      </w:r>
+      <w:r>
+        <w:t>(2m+1)</w:t>
+      </w:r>
+      <w:r>
+        <w:rPr>
+          <w:vertAlign w:val="superscript"/>
+        </w:rPr>
+        <w:t xml:space="preserve"> 4</w:t>
+      </w:r>
+      <w:r>
+        <w:t xml:space="preserve"> – 1 </w:t>
+      </w:r>
+      <w:r>
+        <w:t>,  will always be evenly divisible by 16</w:t>
+      </w:r>
+    </w:p>
+    <w:p>
+      <w:pPr>
+        <w:ind w:left="720"/>
+      </w:pPr>
+      <w:r>
+        <w:t xml:space="preserve">Therefore </w:t>
+      </w:r>
+      <w:r>
+        <w:t xml:space="preserve">if n is an odd integer, then </w:t>
+      </w:r>
+      <w:r>
+        <w:rPr>
+          <w:rFonts w:ascii="Cambria Math" w:hAnsi="Cambria Math" w:cs="Cambria Math"/>
+        </w:rPr>
+        <w:t>𝑛</w:t>
+      </w:r>
+      <w:r>
+        <w:rPr>
+          <w:vertAlign w:val="superscript"/>
+        </w:rPr>
+        <w:t>4</w:t>
+      </w:r>
+      <w:r>
+        <w:t xml:space="preserve"> ≡ 1 (</w:t>
+      </w:r>
+      <w:r>
+        <w:rPr>
+          <w:rFonts w:ascii="Cambria Math" w:hAnsi="Cambria Math" w:cs="Cambria Math"/>
+        </w:rPr>
+        <w:t>𝑚𝑜𝑑</w:t>
+      </w:r>
+      <w:r>
+        <w:t xml:space="preserve"> 16)</w:t>
+      </w:r>
+    </w:p>
+    <w:p>
+      <w:r>
+        <w:t xml:space="preserve">6) Let x and y be integers such that 12 | (3x + 4y). Prove that 12 | (21x + 16y). </w:t>
+      </w:r>
+    </w:p>
+    <w:p>
+      <w:pPr>
+        <w:ind w:left="720"/>
+      </w:pPr>
+      <w:r>
+        <w:t>3x = 21x-24x</w:t>
+      </w:r>
+    </w:p>
+    <w:p>
+      <w:pPr>
+        <w:ind w:left="720"/>
+      </w:pPr>
+      <w:r>
+        <w:t>4y = 16y-12y</w:t>
+      </w:r>
+    </w:p>
+    <w:p>
+      <w:pPr>
+        <w:ind w:left="720"/>
+      </w:pPr>
+      <w:r>
+        <w:t>12 | (21x-24x + 16y-12y)</w:t>
+      </w:r>
+    </w:p>
+    <w:p>
+      <w:pPr>
+        <w:ind w:left="720"/>
+      </w:pPr>
+      <w:r>
+        <w:t xml:space="preserve">12|(21x+16y – </w:t>
+      </w:r>
+      <w:r>
+        <w:t>(</w:t>
+      </w:r>
+      <w:r>
+        <w:t>24x</w:t>
+      </w:r>
+      <w:r>
+        <w:t>+</w:t>
+      </w:r>
+      <w:r>
+        <w:t>12y</w:t>
+      </w:r>
+      <w:r>
+        <w:t>)</w:t>
+      </w:r>
+      <w:r>
+        <w:t>)</w:t>
+      </w:r>
+    </w:p>
+    <w:p>
+      <w:pPr>
+        <w:ind w:left="720"/>
+      </w:pPr>
+      <w:r>
+        <w:t>12|(</w:t>
+      </w:r>
+      <w:r>
+        <w:t xml:space="preserve"> (</w:t>
+      </w:r>
+      <w:r>
+        <w:t>21x+16y</w:t>
+      </w:r>
+      <w:r>
+        <w:t>)</w:t>
+      </w:r>
+      <w:r>
+        <w:t xml:space="preserve"> – </w:t>
+      </w:r>
+      <w:r>
+        <w:t>12</w:t>
+      </w:r>
+      <w:r>
+        <w:t>(2x+y)</w:t>
+      </w:r>
+      <w:r>
+        <w:t xml:space="preserve"> </w:t>
+      </w:r>
+      <w:r>
+        <w:t>)</w:t>
+      </w:r>
+    </w:p>
+    <w:p>
+      <w:pPr>
+        <w:ind w:left="720"/>
+      </w:pPr>
+      <w:r>
+        <w:t xml:space="preserve">We know that 12(2x+y) is </w:t>
+      </w:r>
+      <w:r>
+        <w:t>divisible</w:t>
+      </w:r>
+      <w:r>
+        <w:t xml:space="preserve"> by 12 therefore in order for </w:t>
+      </w:r>
+      <w:r>
+        <w:t>(21x+16y) – 12(2x+y)</w:t>
+      </w:r>
+      <w:r>
+        <w:t xml:space="preserve">, which is equal to </w:t>
+      </w:r>
+      <w:r>
+        <w:t>(3x + 4y)</w:t>
+      </w:r>
+      <w:r>
+        <w:t xml:space="preserve">, to be divisible by 12, </w:t>
+      </w:r>
+      <w:r>
+        <w:t>(21x+16y)</w:t>
+      </w:r>
+      <w:r>
+        <w:t xml:space="preserve"> must be divisible by 12</w:t>
+      </w:r>
+    </w:p>
+    <w:p>
+      <w:r>
+        <w:t>7) Give a summary of the life and mathematical contributions of Evariste Galois. Please aim for a length of roughly 200 - 400 words. Your summary must be typed. Please state the sources you used in writing your summary.</w:t>
+      </w:r>
+    </w:p>
+    <w:p>
+      <w:r>
+        <w:t>Evariste Galois</w:t>
+      </w:r>
+      <w:r>
+        <w:t xml:space="preserve">, a French mathematician, is best known for his method for determining a necessary and sufficient condition for a polynomial to be solvable by radicals. </w:t>
+      </w:r>
+      <w:r>
+        <w:t>Galois</w:t>
+      </w:r>
+      <w:r>
+        <w:t xml:space="preserve"> </w:t>
+      </w:r>
+      <w:r>
+        <w:t xml:space="preserve">displayed an aptitude for </w:t>
+      </w:r>
+      <w:r>
+        <w:t>mathematics</w:t>
+      </w:r>
+      <w:r>
+        <w:t xml:space="preserve"> at an early age. When he was 14 </w:t>
+      </w:r>
+      <w:r>
+        <w:t xml:space="preserve">he began reading math papers such as </w:t>
+      </w:r>
+      <w:r>
+        <w:t>Adrien Marie Legendre's Éléments de Géométrie</w:t>
+      </w:r>
+      <w:r>
+        <w:t xml:space="preserve"> and the original papers of </w:t>
+      </w:r>
+      <w:r>
+        <w:t>Joseph Louis Lagrange</w:t>
+      </w:r>
+      <w:r>
+        <w:t>.</w:t>
+      </w:r>
+    </w:p>
+    <w:p>
+      <w:r>
+        <w:t>Group theory</w:t>
+      </w:r>
+    </w:p>
+    <w:p>
+      <w:r>
+        <w:t>Galois theory</w:t>
+      </w:r>
+    </w:p>
+    <w:p>
+      <w:r>
+        <w:t xml:space="preserve">Continued fractions </w:t>
       </w:r>
       <w:bookmarkStart w:id="0" w:name="_GoBack"/>
       <w:bookmarkEnd w:id="0"/>
-      <w:r>
-        <w:t>erived from the answer to 4)</w:t>
-      </w:r>
-      <w:r>
-        <w:t xml:space="preserve"> </w:t>
-      </w:r>
-    </w:p>
-    <w:p>
-      <w:pPr>
-        <w:ind w:left="720"/>
-      </w:pPr>
-      <w:r>
-        <w:t>16 | 8m</w:t>
-      </w:r>
-      <w:r>
-        <w:t>(8m</w:t>
-      </w:r>
-      <w:r>
-        <w:rPr>
-          <w:vertAlign w:val="superscript"/>
-        </w:rPr>
-        <w:t>3</w:t>
-      </w:r>
-      <w:r>
-        <w:t>+4m</w:t>
-      </w:r>
-      <w:r>
-        <w:rPr>
-          <w:vertAlign w:val="superscript"/>
-        </w:rPr>
-        <w:t>2</w:t>
-      </w:r>
-      <w:r>
-        <w:t>+</w:t>
-      </w:r>
-      <w:r>
-        <w:t>2k)</w:t>
-      </w:r>
-    </w:p>
-    <w:p>
-      <w:pPr>
-        <w:ind w:left="720"/>
-      </w:pPr>
-      <w:r>
-        <w:t>16| 16m(4</w:t>
-      </w:r>
-      <w:r>
-        <w:t>m</w:t>
-      </w:r>
-      <w:r>
-        <w:rPr>
-          <w:vertAlign w:val="superscript"/>
-        </w:rPr>
-        <w:t>3</w:t>
-      </w:r>
-      <w:r>
-        <w:t>+2</w:t>
-      </w:r>
-      <w:r>
-        <w:t>m</w:t>
-      </w:r>
-      <w:r>
-        <w:rPr>
-          <w:vertAlign w:val="superscript"/>
-        </w:rPr>
-        <w:t>2</w:t>
-      </w:r>
-      <w:r>
-        <w:t>+k</w:t>
-      </w:r>
-      <w:r>
-        <w:t>)</w:t>
-      </w:r>
-    </w:p>
-    <w:p>
-      <w:pPr>
-        <w:ind w:left="720"/>
-      </w:pPr>
-      <w:r>
-        <w:t xml:space="preserve">M and k are both integers therefore </w:t>
-      </w:r>
-      <w:r>
-        <w:t>16m(4m</w:t>
-      </w:r>
-      <w:r>
-        <w:rPr>
-          <w:vertAlign w:val="superscript"/>
-        </w:rPr>
-        <w:t>3</w:t>
-      </w:r>
-      <w:r>
-        <w:t>+2m</w:t>
-      </w:r>
-      <w:r>
-        <w:rPr>
-          <w:vertAlign w:val="superscript"/>
-        </w:rPr>
-        <w:t>2</w:t>
-      </w:r>
-      <w:r>
-        <w:t>+k)</w:t>
-      </w:r>
-      <w:r>
-        <w:t xml:space="preserve"> will always yield 16 multiplied my some integer</w:t>
-      </w:r>
-    </w:p>
-    <w:p>
-      <w:pPr>
-        <w:ind w:left="720"/>
-      </w:pPr>
-      <w:r>
-        <w:t xml:space="preserve">This implies that </w:t>
-      </w:r>
-      <w:r>
-        <w:t>16m(4m</w:t>
-      </w:r>
-      <w:r>
-        <w:rPr>
-          <w:vertAlign w:val="superscript"/>
-        </w:rPr>
-        <w:t>3</w:t>
-      </w:r>
-      <w:r>
-        <w:t>+2m</w:t>
-      </w:r>
-      <w:r>
-        <w:rPr>
-          <w:vertAlign w:val="superscript"/>
-        </w:rPr>
-        <w:t>2</w:t>
-      </w:r>
-      <w:r>
-        <w:t>+k)</w:t>
-      </w:r>
-      <w:r>
-        <w:t xml:space="preserve">, which is equal to </w:t>
-      </w:r>
-      <w:r>
-        <w:t>(2m+1)</w:t>
-      </w:r>
-      <w:r>
-        <w:rPr>
-          <w:vertAlign w:val="superscript"/>
-        </w:rPr>
-        <w:t xml:space="preserve"> 4</w:t>
-      </w:r>
-      <w:r>
-        <w:t xml:space="preserve"> – 1 </w:t>
-      </w:r>
-      <w:r>
-        <w:t>,  will always be evenly divisible by 16</w:t>
-      </w:r>
-    </w:p>
-    <w:p>
-      <w:pPr>
-        <w:ind w:left="720"/>
-      </w:pPr>
-      <w:r>
-        <w:t xml:space="preserve">Therefore </w:t>
-      </w:r>
-      <w:r>
-        <w:t xml:space="preserve">if n is an odd integer, then </w:t>
-      </w:r>
-      <w:r>
-        <w:rPr>
-          <w:rFonts w:ascii="Cambria Math" w:hAnsi="Cambria Math" w:cs="Cambria Math"/>
-        </w:rPr>
-        <w:t>𝑛</w:t>
-      </w:r>
-      <w:r>
-        <w:rPr>
-          <w:vertAlign w:val="superscript"/>
-        </w:rPr>
-        <w:t>4</w:t>
-      </w:r>
-      <w:r>
-        <w:t xml:space="preserve"> ≡ 1 (</w:t>
-      </w:r>
-      <w:r>
-        <w:rPr>
-          <w:rFonts w:ascii="Cambria Math" w:hAnsi="Cambria Math" w:cs="Cambria Math"/>
-        </w:rPr>
-        <w:t>𝑚𝑜𝑑</w:t>
-      </w:r>
-      <w:r>
-        <w:t xml:space="preserve"> 16)</w:t>
-      </w:r>
-    </w:p>
-    <w:p>
-      <w:pPr>
-        <w:rPr>
-          <w:vertAlign w:val="superscript"/>
-        </w:rPr>
-      </w:pPr>
-      <w:r>
-        <w:t xml:space="preserve">6) Let x and y be integers such that 12 | (3x + 4y). Prove that 12 | (21x + 16y). </w:t>
-      </w:r>
-    </w:p>
-    <w:p>
-      <w:r>
-        <w:t>7) Give a summary of the life and mathematical contributions of Evariste Galois. Please aim for a length of roughly 200 - 400 words. Your summary must be typed. Please state the sources you used in writing your summary.</w:t>
-      </w:r>
-    </w:p>
-    <w:p>
-      <w:r>
-        <w:t>Evariste Galois</w:t>
-      </w:r>
-      <w:r>
-        <w:t xml:space="preserve">, a French mathematician, is best known for his method for determining a necessary and sufficient condition for a polynomial to be solvable by radicals. </w:t>
-      </w:r>
-      <w:r>
-        <w:t>Galois</w:t>
-      </w:r>
-      <w:r>
-        <w:t xml:space="preserve"> </w:t>
-      </w:r>
     </w:p>
     <w:sectPr>
       <w:headerReference w:type="default" r:id="rId7"/>

</xml_diff>